<commit_message>
Finition des contrôleurs et des vues
</commit_message>
<xml_diff>
--- a/docs/Analysis/RP_DocumentationTechnique.docx
+++ b/docs/Analysis/RP_DocumentationTechnique.docx
@@ -148,6 +148,7 @@
             <w:dataBinding w:prefixMappings="xmlns:ns0='http://purl.org/dc/elements/1.1/' xmlns:ns1='http://schemas.openxmlformats.org/package/2006/metadata/core-properties' " w:xpath="/ns1:coreProperties[1]/ns0:subject[1]" w:storeItemID="{6C3C8BC8-F283-45AE-878A-BAB7291924A1}"/>
             <w:text/>
           </w:sdtPr>
+          <w:sdtEndPr/>
           <w:sdtContent>
             <w:p>
               <w:pPr>
@@ -256,6 +257,7 @@
                                     <w:calendar w:val="gregorian"/>
                                   </w:date>
                                 </w:sdtPr>
+                                <w:sdtEndPr/>
                                 <w:sdtContent>
                                   <w:p>
                                     <w:pPr>
@@ -302,6 +304,7 @@
                                     <w:dataBinding w:prefixMappings="xmlns:ns0='http://schemas.openxmlformats.org/officeDocument/2006/extended-properties' " w:xpath="/ns0:Properties[1]/ns0:Company[1]" w:storeItemID="{6668398D-A668-4E3E-A5EB-62B293D839F1}"/>
                                     <w:text/>
                                   </w:sdtPr>
+                                  <w:sdtEndPr/>
                                   <w:sdtContent>
                                     <w:r>
                                       <w:rPr>
@@ -332,6 +335,7 @@
                                     <w:dataBinding w:prefixMappings="xmlns:ns0='http://schemas.microsoft.com/office/2006/coverPageProps' " w:xpath="/ns0:CoverPageProperties[1]/ns0:CompanyAddress[1]" w:storeItemID="{55AF091B-3C7A-41E3-B477-F2FDAA23CFDA}"/>
                                     <w:text/>
                                   </w:sdtPr>
+                                  <w:sdtEndPr/>
                                   <w:sdtContent>
                                     <w:r>
                                       <w:rPr>
@@ -354,21 +358,7 @@
                                   <w:rPr>
                                     <w:color w:val="5B9BD5" w:themeColor="accent1"/>
                                   </w:rPr>
-                                  <w:t xml:space="preserve">Maître d’apprentissage : </w:t>
-                                </w:r>
-                                <w:proofErr w:type="spellStart"/>
-                                <w:r>
-                                  <w:rPr>
-                                    <w:color w:val="5B9BD5" w:themeColor="accent1"/>
-                                  </w:rPr>
-                                  <w:t>Jossi</w:t>
-                                </w:r>
-                                <w:proofErr w:type="spellEnd"/>
-                                <w:r>
-                                  <w:rPr>
-                                    <w:color w:val="5B9BD5" w:themeColor="accent1"/>
-                                  </w:rPr>
-                                  <w:t xml:space="preserve"> Sébastien</w:t>
+                                  <w:t>Maître d’apprentissage : Jossi Sébastien</w:t>
                                 </w:r>
                               </w:p>
                               <w:p>
@@ -383,30 +373,8 @@
                                   <w:rPr>
                                     <w:color w:val="5B9BD5" w:themeColor="accent1"/>
                                   </w:rPr>
-                                  <w:t xml:space="preserve">Experts : Fontaine Philippe &amp; </w:t>
+                                  <w:t>Experts : Fontaine Philippe &amp; Aegerter Fredy</w:t>
                                 </w:r>
-                                <w:proofErr w:type="spellStart"/>
-                                <w:r>
-                                  <w:rPr>
-                                    <w:color w:val="5B9BD5" w:themeColor="accent1"/>
-                                  </w:rPr>
-                                  <w:t>Aegerter</w:t>
-                                </w:r>
-                                <w:proofErr w:type="spellEnd"/>
-                                <w:r>
-                                  <w:rPr>
-                                    <w:color w:val="5B9BD5" w:themeColor="accent1"/>
-                                  </w:rPr>
-                                  <w:t xml:space="preserve"> </w:t>
-                                </w:r>
-                                <w:proofErr w:type="spellStart"/>
-                                <w:r>
-                                  <w:rPr>
-                                    <w:color w:val="5B9BD5" w:themeColor="accent1"/>
-                                  </w:rPr>
-                                  <w:t>Fredy</w:t>
-                                </w:r>
-                                <w:proofErr w:type="spellEnd"/>
                               </w:p>
                             </w:txbxContent>
                           </wps:txbx>
@@ -2116,16 +2084,7 @@
             <w:rStyle w:val="Lienhypertexte"/>
             <w:noProof/>
           </w:rPr>
-          <w:t xml:space="preserve">3.6 Création d’une </w:t>
-        </w:r>
-        <w:bookmarkStart w:id="0" w:name="_GoBack"/>
-        <w:bookmarkEnd w:id="0"/>
-        <w:r>
-          <w:rPr>
-            <w:rStyle w:val="Lienhypertexte"/>
-            <w:noProof/>
-          </w:rPr>
-          <w:t>annonce</w:t>
+          <w:t>3.6 Création d’une annonce</w:t>
         </w:r>
         <w:r>
           <w:rPr>
@@ -3787,7 +3746,7 @@
       <w:pPr>
         <w:pStyle w:val="Titre1"/>
       </w:pPr>
-      <w:bookmarkStart w:id="1" w:name="_Toc8656214"/>
+      <w:bookmarkStart w:id="0" w:name="_Toc8656214"/>
       <w:r>
         <w:lastRenderedPageBreak/>
         <w:t>1.</w:t>
@@ -3795,72 +3754,72 @@
       <w:r>
         <w:t xml:space="preserve"> Introduction</w:t>
       </w:r>
+      <w:bookmarkEnd w:id="0"/>
+    </w:p>
+    <w:p>
+      <w:pPr>
+        <w:pStyle w:val="Titre2"/>
+      </w:pPr>
+      <w:bookmarkStart w:id="1" w:name="_Toc8656215"/>
+      <w:r>
+        <w:t>1.1 Généralités</w:t>
+      </w:r>
       <w:bookmarkEnd w:id="1"/>
     </w:p>
     <w:p>
+      <w:r>
+        <w:t>Arrivant à la fin de ma formation d’informaticien, je dois fournir un Travail Pratique Individuelle (TPI) pour pouvoir obtenir mon certificat d’informaticien. J’ai choisi de réaliser un projet web et l’on m’a proposé Direct Prod.</w:t>
+      </w:r>
+    </w:p>
+    <w:p>
       <w:pPr>
         <w:pStyle w:val="Titre2"/>
       </w:pPr>
-      <w:bookmarkStart w:id="2" w:name="_Toc8656215"/>
-      <w:r>
-        <w:t>1.1 Généralités</w:t>
+      <w:bookmarkStart w:id="2" w:name="_Toc8656216"/>
+      <w:r>
+        <w:t>1.2 Pourquoi ce projet</w:t>
       </w:r>
       <w:bookmarkEnd w:id="2"/>
     </w:p>
     <w:p>
       <w:r>
-        <w:t>Arrivant à la fin de ma formation d’informaticien, je dois fournir un Travail Pratique Individuelle (TPI) pour pouvoir obtenir mon certificat d’informaticien. J’ai choisi de réaliser un projet web et l’on m’a proposé Direct Prod.</w:t>
-      </w:r>
+        <w:t>Début 2019 on m’a demandé quel type de projet je voulais réaliser pour mon TPI, j’ai décidé de faire un site web car durant ma troisième j’ai principalement fait du web, laissant le C# de côté. Par la suite, n’ayant pas d’idée de projet précis à faire j’ai préféré laisser mon maître d’apprentissage choisir le site, sachant que ce serai sans doute un site de vente.</w:t>
+      </w:r>
+    </w:p>
+    <w:p>
+      <w:pPr>
+        <w:pStyle w:val="Titre1"/>
+      </w:pPr>
+      <w:bookmarkStart w:id="3" w:name="_Toc8656217"/>
+      <w:r>
+        <w:t>2. Cahier des charges</w:t>
+      </w:r>
+      <w:bookmarkEnd w:id="3"/>
     </w:p>
     <w:p>
       <w:pPr>
         <w:pStyle w:val="Titre2"/>
       </w:pPr>
-      <w:bookmarkStart w:id="3" w:name="_Toc8656216"/>
-      <w:r>
-        <w:t>1.2 Pourquoi ce projet</w:t>
-      </w:r>
-      <w:bookmarkEnd w:id="3"/>
-    </w:p>
-    <w:p>
-      <w:r>
-        <w:t>Début 2019 on m’a demandé quel type de projet je voulais réaliser pour mon TPI, j’ai décidé de faire un site web car durant ma troisième j’ai principalement fait du web, laissant le C# de côté. Par la suite, n’ayant pas d’idée de projet précis à faire j’ai préféré laisser mon maître d’apprentissage choisir le site, sachant que ce serai sans doute un site de vente.</w:t>
-      </w:r>
-    </w:p>
-    <w:p>
-      <w:pPr>
-        <w:pStyle w:val="Titre1"/>
-      </w:pPr>
-      <w:bookmarkStart w:id="4" w:name="_Toc8656217"/>
-      <w:r>
-        <w:t>2. Cahier des charges</w:t>
+      <w:bookmarkStart w:id="4" w:name="_Toc8656218"/>
+      <w:r>
+        <w:t>2.1 Objectif</w:t>
       </w:r>
       <w:bookmarkEnd w:id="4"/>
     </w:p>
     <w:p>
+      <w:r>
+        <w:t>L’objectif de ce projet web est de réaliser une plateforme d’annonces pour des produits de consommation, où les utilisateurs pourront voir, évaluer et créer des annonces.</w:t>
+      </w:r>
+    </w:p>
+    <w:p>
       <w:pPr>
         <w:pStyle w:val="Titre2"/>
       </w:pPr>
-      <w:bookmarkStart w:id="5" w:name="_Toc8656218"/>
-      <w:r>
-        <w:t>2.1 Objectif</w:t>
+      <w:bookmarkStart w:id="5" w:name="_Toc8656219"/>
+      <w:r>
+        <w:t>2.2 Tâches &amp; Fonctionnalités</w:t>
       </w:r>
       <w:bookmarkEnd w:id="5"/>
-    </w:p>
-    <w:p>
-      <w:r>
-        <w:t>L’objectif de ce projet web est de réaliser une plateforme d’annonces pour des produits de consommation, où les utilisateurs pourront voir, évaluer et créer des annonces.</w:t>
-      </w:r>
-    </w:p>
-    <w:p>
-      <w:pPr>
-        <w:pStyle w:val="Titre2"/>
-      </w:pPr>
-      <w:bookmarkStart w:id="6" w:name="_Toc8656219"/>
-      <w:r>
-        <w:t>2.2 Tâches &amp; Fonctionnalités</w:t>
-      </w:r>
-      <w:bookmarkEnd w:id="6"/>
     </w:p>
     <w:p>
       <w:r>
@@ -4080,11 +4039,11 @@
       <w:pPr>
         <w:pStyle w:val="Titre2"/>
       </w:pPr>
-      <w:bookmarkStart w:id="7" w:name="_Toc8656220"/>
+      <w:bookmarkStart w:id="6" w:name="_Toc8656220"/>
       <w:r>
         <w:t>2.3 Matériels &amp; logiciels</w:t>
       </w:r>
-      <w:bookmarkEnd w:id="7"/>
+      <w:bookmarkEnd w:id="6"/>
     </w:p>
     <w:p>
       <w:r>
@@ -4153,13 +4112,8 @@
           <w:numId w:val="3"/>
         </w:numPr>
       </w:pPr>
-      <w:proofErr w:type="spellStart"/>
-      <w:r>
-        <w:t>Php</w:t>
-      </w:r>
-      <w:proofErr w:type="spellEnd"/>
-      <w:r>
-        <w:t xml:space="preserve"> (v. 7.0)</w:t>
+      <w:r>
+        <w:t>Php (v. 7.0)</w:t>
       </w:r>
     </w:p>
     <w:p>
@@ -4226,45 +4180,45 @@
       <w:pPr>
         <w:pStyle w:val="Titre1"/>
       </w:pPr>
-      <w:bookmarkStart w:id="8" w:name="_Toc8656221"/>
+      <w:bookmarkStart w:id="7" w:name="_Toc8656221"/>
       <w:r>
         <w:t>3</w:t>
       </w:r>
       <w:r>
         <w:t>. Analyse fonctionnelle</w:t>
       </w:r>
+      <w:bookmarkEnd w:id="7"/>
+    </w:p>
+    <w:p>
+      <w:pPr>
+        <w:pStyle w:val="Titre2"/>
+      </w:pPr>
+      <w:bookmarkStart w:id="8" w:name="_Toc8656222"/>
+      <w:r>
+        <w:t>3</w:t>
+      </w:r>
+      <w:r>
+        <w:t>.1 Barre de navigation</w:t>
+      </w:r>
       <w:bookmarkEnd w:id="8"/>
     </w:p>
     <w:p>
-      <w:pPr>
-        <w:pStyle w:val="Titre2"/>
-      </w:pPr>
-      <w:bookmarkStart w:id="9" w:name="_Toc8656222"/>
+      <w:r>
+        <w:t>Dans mon site il y aura plusieurs barres de navigation suivant le rôle de l’utilisateur.</w:t>
+      </w:r>
+    </w:p>
+    <w:p>
+      <w:pPr>
+        <w:pStyle w:val="Titre3"/>
+      </w:pPr>
+      <w:bookmarkStart w:id="9" w:name="_Toc8656223"/>
       <w:r>
         <w:t>3</w:t>
       </w:r>
       <w:r>
-        <w:t>.1 Barre de navigation</w:t>
+        <w:t>.1.1 Barre de navigation non connecté</w:t>
       </w:r>
       <w:bookmarkEnd w:id="9"/>
-    </w:p>
-    <w:p>
-      <w:r>
-        <w:t>Dans mon site il y aura plusieurs barres de navigation suivant le rôle de l’utilisateur.</w:t>
-      </w:r>
-    </w:p>
-    <w:p>
-      <w:pPr>
-        <w:pStyle w:val="Titre3"/>
-      </w:pPr>
-      <w:bookmarkStart w:id="10" w:name="_Toc8656223"/>
-      <w:r>
-        <w:t>3</w:t>
-      </w:r>
-      <w:r>
-        <w:t>.1.1 Barre de navigation non connecté</w:t>
-      </w:r>
-      <w:bookmarkEnd w:id="10"/>
     </w:p>
     <w:p>
       <w:pPr>
@@ -4809,7 +4763,7 @@
       </w:r>
       <w:r>
         <w:pict>
-          <v:shape id="_x0000_i1026" type="#_x0000_t75" style="width:305.75pt;height:38pt">
+          <v:shape id="_x0000_i1026" type="#_x0000_t75" style="width:305.85pt;height:38pt">
             <v:imagedata r:id="rId10" o:title="navbar_notConnected"/>
           </v:shape>
         </w:pict>
@@ -4881,14 +4835,14 @@
       <w:pPr>
         <w:pStyle w:val="Titre3"/>
       </w:pPr>
-      <w:bookmarkStart w:id="11" w:name="_Toc8656224"/>
+      <w:bookmarkStart w:id="10" w:name="_Toc8656224"/>
       <w:r>
         <w:t>3</w:t>
       </w:r>
       <w:r>
         <w:t>.1.2 Barre de navigation connecté</w:t>
       </w:r>
-      <w:bookmarkEnd w:id="11"/>
+      <w:bookmarkEnd w:id="10"/>
     </w:p>
     <w:p>
       <w:pPr>
@@ -5433,7 +5387,7 @@
       </w:r>
       <w:r>
         <w:pict>
-          <v:shape id="_x0000_i1027" type="#_x0000_t75" style="width:285.8pt;height:40.3pt">
+          <v:shape id="_x0000_i1027" type="#_x0000_t75" style="width:285.7pt;height:40.3pt">
             <v:imagedata r:id="rId11" o:title="navbar_connected"/>
           </v:shape>
         </w:pict>
@@ -5639,6 +5593,7 @@
         <w:t>.</w:t>
       </w:r>
     </w:p>
+    <w:bookmarkStart w:id="11" w:name="_Toc8656225"/>
     <w:p>
       <w:pPr>
         <w:pStyle w:val="Titre3"/>
@@ -5650,7 +5605,6 @@
           <w:sz w:val="24"/>
         </w:rPr>
       </w:pPr>
-      <w:bookmarkStart w:id="12" w:name="_Toc8656225"/>
       <w:r>
         <w:rPr>
           <w:noProof/>
@@ -6429,7 +6383,7 @@
         </w:rPr>
         <w:t>3.1.3 Barre de navigation de l’administrateur</w:t>
       </w:r>
-      <w:bookmarkEnd w:id="12"/>
+      <w:bookmarkEnd w:id="11"/>
     </w:p>
     <w:p>
       <w:pPr>
@@ -6784,7 +6738,7 @@
       <w:pPr>
         <w:pStyle w:val="Titre2"/>
       </w:pPr>
-      <w:bookmarkStart w:id="13" w:name="_Toc8656226"/>
+      <w:bookmarkStart w:id="12" w:name="_Toc8656226"/>
       <w:r>
         <w:lastRenderedPageBreak/>
         <w:t>3</w:t>
@@ -6798,7 +6752,7 @@
       <w:r>
         <w:t xml:space="preserve"> Créer un compte</w:t>
       </w:r>
-      <w:bookmarkEnd w:id="13"/>
+      <w:bookmarkEnd w:id="12"/>
     </w:p>
     <w:p>
       <w:r>
@@ -8216,7 +8170,7 @@
       </w:r>
       <w:r>
         <w:pict>
-          <v:shape id="_x0000_i1028" type="#_x0000_t75" style="width:320.25pt;height:257.4pt">
+          <v:shape id="_x0000_i1028" type="#_x0000_t75" style="width:320.25pt;height:257.45pt">
             <v:imagedata r:id="rId13" o:title="signIn" croptop="7177f"/>
           </v:shape>
         </w:pict>
@@ -8332,7 +8286,7 @@
       <w:pPr>
         <w:pStyle w:val="Titre2"/>
       </w:pPr>
-      <w:bookmarkStart w:id="14" w:name="_Toc8656227"/>
+      <w:bookmarkStart w:id="13" w:name="_Toc8656227"/>
       <w:r>
         <w:lastRenderedPageBreak/>
         <w:t>3</w:t>
@@ -8343,7 +8297,7 @@
       <w:r>
         <w:t xml:space="preserve"> Connexion</w:t>
       </w:r>
-      <w:bookmarkEnd w:id="14"/>
+      <w:bookmarkEnd w:id="13"/>
     </w:p>
     <w:p>
       <w:r>
@@ -8797,7 +8751,7 @@
       </w:r>
       <w:r>
         <w:pict>
-          <v:shape id="_x0000_i1029" type="#_x0000_t75" style="width:266.65pt;height:135.35pt">
+          <v:shape id="_x0000_i1029" type="#_x0000_t75" style="width:266.7pt;height:135.35pt">
             <v:imagedata r:id="rId14" o:title="login"/>
           </v:shape>
         </w:pict>
@@ -8859,7 +8813,7 @@
       <w:pPr>
         <w:pStyle w:val="Titre2"/>
       </w:pPr>
-      <w:bookmarkStart w:id="15" w:name="_Toc8656228"/>
+      <w:bookmarkStart w:id="14" w:name="_Toc8656228"/>
       <w:r>
         <w:t>3</w:t>
       </w:r>
@@ -8869,20 +8823,20 @@
       <w:r>
         <w:t xml:space="preserve"> L’accueil</w:t>
       </w:r>
+      <w:bookmarkEnd w:id="14"/>
+    </w:p>
+    <w:p>
+      <w:pPr>
+        <w:pStyle w:val="Titre3"/>
+      </w:pPr>
+      <w:bookmarkStart w:id="15" w:name="_Toc8656229"/>
+      <w:r>
+        <w:t>3</w:t>
+      </w:r>
+      <w:r>
+        <w:t>.4.1 L’accueil non connecté</w:t>
+      </w:r>
       <w:bookmarkEnd w:id="15"/>
-    </w:p>
-    <w:p>
-      <w:pPr>
-        <w:pStyle w:val="Titre3"/>
-      </w:pPr>
-      <w:bookmarkStart w:id="16" w:name="_Toc8656229"/>
-      <w:r>
-        <w:t>3</w:t>
-      </w:r>
-      <w:r>
-        <w:t>.4.1 L’accueil non connecté</w:t>
-      </w:r>
-      <w:bookmarkEnd w:id="16"/>
     </w:p>
     <w:p>
       <w:r>
@@ -9498,7 +9452,7 @@
       </w:r>
       <w:r>
         <w:pict>
-          <v:shape id="_x0000_i1030" type="#_x0000_t75" style="width:432.25pt;height:191.35pt">
+          <v:shape id="_x0000_i1030" type="#_x0000_t75" style="width:6in;height:191.25pt">
             <v:imagedata r:id="rId15" o:title="home_notConnected" croptop="8548f"/>
           </v:shape>
         </w:pict>
@@ -9587,7 +9541,7 @@
       <w:pPr>
         <w:pStyle w:val="Titre3"/>
       </w:pPr>
-      <w:bookmarkStart w:id="17" w:name="_Toc8656230"/>
+      <w:bookmarkStart w:id="16" w:name="_Toc8656230"/>
       <w:r>
         <w:lastRenderedPageBreak/>
         <w:t>3</w:t>
@@ -9595,7 +9549,7 @@
       <w:r>
         <w:t>.4.2 L’accueil connecté</w:t>
       </w:r>
-      <w:bookmarkEnd w:id="17"/>
+      <w:bookmarkEnd w:id="16"/>
     </w:p>
     <w:p>
       <w:r>
@@ -11005,7 +10959,7 @@
       </w:r>
       <w:r>
         <w:pict>
-          <v:shape id="_x0000_i1031" type="#_x0000_t75" style="width:453.45pt;height:203.85pt">
+          <v:shape id="_x0000_i1031" type="#_x0000_t75" style="width:453.3pt;height:203.9pt">
             <v:imagedata r:id="rId16" o:title="home_connected" croptop="8411f"/>
           </v:shape>
         </w:pict>
@@ -11167,7 +11121,7 @@
       <w:pPr>
         <w:pStyle w:val="Titre2"/>
       </w:pPr>
-      <w:bookmarkStart w:id="18" w:name="_Toc8656231"/>
+      <w:bookmarkStart w:id="17" w:name="_Toc8656231"/>
       <w:r>
         <w:lastRenderedPageBreak/>
         <w:t>3</w:t>
@@ -11178,31 +11132,31 @@
       <w:r>
         <w:t xml:space="preserve"> Détails d’une annonce</w:t>
       </w:r>
+      <w:bookmarkEnd w:id="17"/>
+    </w:p>
+    <w:p>
+      <w:r>
+        <w:t xml:space="preserve">Cette page affiche toutes les informations ainsi que </w:t>
+      </w:r>
+      <w:r>
+        <w:t>les images liées</w:t>
+      </w:r>
+      <w:r>
+        <w:t xml:space="preserve"> à l’annonce.</w:t>
+      </w:r>
+    </w:p>
+    <w:p>
+      <w:pPr>
+        <w:pStyle w:val="Titre3"/>
+      </w:pPr>
+      <w:bookmarkStart w:id="18" w:name="_Toc8656232"/>
+      <w:r>
+        <w:t>3</w:t>
+      </w:r>
+      <w:r>
+        <w:t>.5.1 Détails d’une annonce non connecté</w:t>
+      </w:r>
       <w:bookmarkEnd w:id="18"/>
-    </w:p>
-    <w:p>
-      <w:r>
-        <w:t xml:space="preserve">Cette page affiche toutes les informations ainsi que </w:t>
-      </w:r>
-      <w:r>
-        <w:t>les images liées</w:t>
-      </w:r>
-      <w:r>
-        <w:t xml:space="preserve"> à l’annonce.</w:t>
-      </w:r>
-    </w:p>
-    <w:p>
-      <w:pPr>
-        <w:pStyle w:val="Titre3"/>
-      </w:pPr>
-      <w:bookmarkStart w:id="19" w:name="_Toc8656232"/>
-      <w:r>
-        <w:t>3</w:t>
-      </w:r>
-      <w:r>
-        <w:t>.5.1 Détails d’une annonce non connecté</w:t>
-      </w:r>
-      <w:bookmarkEnd w:id="19"/>
     </w:p>
     <w:p>
       <w:pPr>
@@ -11770,7 +11724,7 @@
       <w:pPr>
         <w:pStyle w:val="Titre3"/>
       </w:pPr>
-      <w:bookmarkStart w:id="20" w:name="_Toc8656233"/>
+      <w:bookmarkStart w:id="19" w:name="_Toc8656233"/>
       <w:r>
         <w:lastRenderedPageBreak/>
         <w:t>3</w:t>
@@ -11778,7 +11732,7 @@
       <w:r>
         <w:t>.5.2 Détails d’une annonce connecté</w:t>
       </w:r>
-      <w:bookmarkEnd w:id="20"/>
+      <w:bookmarkEnd w:id="19"/>
     </w:p>
     <w:p>
       <w:pPr>
@@ -12142,7 +12096,7 @@
           <w:tab w:val="left" w:pos="3381"/>
         </w:tabs>
       </w:pPr>
-      <w:bookmarkStart w:id="21" w:name="_Toc8656234"/>
+      <w:bookmarkStart w:id="20" w:name="_Toc8656234"/>
       <w:r>
         <w:lastRenderedPageBreak/>
         <w:t>3</w:t>
@@ -12153,7 +12107,7 @@
       <w:r>
         <w:t xml:space="preserve"> Création d’une annonce</w:t>
       </w:r>
-      <w:bookmarkEnd w:id="21"/>
+      <w:bookmarkEnd w:id="20"/>
     </w:p>
     <w:p>
       <w:r>
@@ -12993,7 +12947,7 @@
       <w:pPr>
         <w:pStyle w:val="Titre2"/>
       </w:pPr>
-      <w:bookmarkStart w:id="22" w:name="_Toc8656235"/>
+      <w:bookmarkStart w:id="21" w:name="_Toc8656235"/>
       <w:r>
         <w:lastRenderedPageBreak/>
         <w:t>3</w:t>
@@ -13004,7 +12958,7 @@
       <w:r>
         <w:t xml:space="preserve"> Modification d’une annonce</w:t>
       </w:r>
-      <w:bookmarkEnd w:id="22"/>
+      <w:bookmarkEnd w:id="21"/>
     </w:p>
     <w:p>
       <w:r>
@@ -13992,7 +13946,7 @@
       <w:pPr>
         <w:pStyle w:val="Titre2"/>
       </w:pPr>
-      <w:bookmarkStart w:id="23" w:name="_Toc8656236"/>
+      <w:bookmarkStart w:id="22" w:name="_Toc8656236"/>
       <w:r>
         <w:lastRenderedPageBreak/>
         <w:t>3</w:t>
@@ -14003,7 +13957,7 @@
       <w:r>
         <w:t xml:space="preserve"> Suppression d’une annonce</w:t>
       </w:r>
-      <w:bookmarkEnd w:id="23"/>
+      <w:bookmarkEnd w:id="22"/>
     </w:p>
     <w:p>
       <w:r>
@@ -14363,7 +14317,7 @@
       <w:pPr>
         <w:pStyle w:val="Titre2"/>
       </w:pPr>
-      <w:bookmarkStart w:id="24" w:name="_Toc8656237"/>
+      <w:bookmarkStart w:id="23" w:name="_Toc8656237"/>
       <w:r>
         <w:lastRenderedPageBreak/>
         <w:t>3</w:t>
@@ -14374,7 +14328,7 @@
       <w:r>
         <w:t xml:space="preserve"> Détails de notre profil</w:t>
       </w:r>
-      <w:bookmarkEnd w:id="24"/>
+      <w:bookmarkEnd w:id="23"/>
     </w:p>
     <w:p>
       <w:r>
@@ -15654,7 +15608,7 @@
       <w:pPr>
         <w:pStyle w:val="Titre2"/>
       </w:pPr>
-      <w:bookmarkStart w:id="25" w:name="_Toc8656238"/>
+      <w:bookmarkStart w:id="24" w:name="_Toc8656238"/>
       <w:r>
         <w:lastRenderedPageBreak/>
         <w:t>3</w:t>
@@ -15665,7 +15619,7 @@
       <w:r>
         <w:t xml:space="preserve"> Modification de notre profil</w:t>
       </w:r>
-      <w:bookmarkEnd w:id="25"/>
+      <w:bookmarkEnd w:id="24"/>
     </w:p>
     <w:p>
       <w:r>
@@ -17182,7 +17136,7 @@
       <w:pPr>
         <w:pStyle w:val="Titre2"/>
       </w:pPr>
-      <w:bookmarkStart w:id="26" w:name="_Toc8656239"/>
+      <w:bookmarkStart w:id="25" w:name="_Toc8656239"/>
       <w:r>
         <w:lastRenderedPageBreak/>
         <w:t>3</w:t>
@@ -17193,7 +17147,7 @@
       <w:r>
         <w:t xml:space="preserve"> Suppression de notre profil</w:t>
       </w:r>
-      <w:bookmarkEnd w:id="26"/>
+      <w:bookmarkEnd w:id="25"/>
     </w:p>
     <w:p>
       <w:r>
@@ -17560,7 +17514,7 @@
       <w:pPr>
         <w:pStyle w:val="Titre2"/>
       </w:pPr>
-      <w:bookmarkStart w:id="27" w:name="_Toc8656240"/>
+      <w:bookmarkStart w:id="26" w:name="_Toc8656240"/>
       <w:r>
         <w:t>3</w:t>
       </w:r>
@@ -17570,7 +17524,7 @@
       <w:r>
         <w:t xml:space="preserve"> Admin</w:t>
       </w:r>
-      <w:bookmarkEnd w:id="27"/>
+      <w:bookmarkEnd w:id="26"/>
     </w:p>
     <w:p>
       <w:r>
@@ -18278,34 +18232,34 @@
       <w:pPr>
         <w:pStyle w:val="Titre1"/>
       </w:pPr>
-      <w:bookmarkStart w:id="28" w:name="_Toc8656241"/>
+      <w:bookmarkStart w:id="27" w:name="_Toc8656241"/>
       <w:r>
         <w:t>4</w:t>
       </w:r>
       <w:r>
         <w:t>. Analyse organique</w:t>
       </w:r>
+      <w:bookmarkEnd w:id="27"/>
+    </w:p>
+    <w:p>
+      <w:pPr>
+        <w:pStyle w:val="Titre2"/>
+      </w:pPr>
+      <w:bookmarkStart w:id="28" w:name="_Toc8656242"/>
+      <w:r>
+        <w:t>4</w:t>
+      </w:r>
+      <w:r>
+        <w:t>.1 Architecture du projet</w:t>
+      </w:r>
       <w:bookmarkEnd w:id="28"/>
     </w:p>
+    <w:p/>
     <w:p>
       <w:pPr>
         <w:pStyle w:val="Titre2"/>
       </w:pPr>
-      <w:bookmarkStart w:id="29" w:name="_Toc8656242"/>
-      <w:r>
-        <w:t>4</w:t>
-      </w:r>
-      <w:r>
-        <w:t>.1 Architecture du projet</w:t>
-      </w:r>
-      <w:bookmarkEnd w:id="29"/>
-    </w:p>
-    <w:p/>
-    <w:p>
-      <w:pPr>
-        <w:pStyle w:val="Titre2"/>
-      </w:pPr>
-      <w:bookmarkStart w:id="30" w:name="_Toc8656243"/>
+      <w:bookmarkStart w:id="29" w:name="_Toc8656243"/>
       <w:r>
         <w:lastRenderedPageBreak/>
         <w:t>4</w:t>
@@ -18313,25 +18267,25 @@
       <w:r>
         <w:t>.2 Base de données</w:t>
       </w:r>
+      <w:bookmarkEnd w:id="29"/>
+    </w:p>
+    <w:p>
+      <w:pPr>
+        <w:pStyle w:val="Titre3"/>
+      </w:pPr>
+      <w:bookmarkStart w:id="30" w:name="_Toc8656244"/>
+      <w:r>
+        <w:t>4.2.1</w:t>
+      </w:r>
+      <w:r>
+        <w:t xml:space="preserve"> Modèle conceptuel proposé</w:t>
+      </w:r>
       <w:bookmarkEnd w:id="30"/>
     </w:p>
     <w:p>
-      <w:pPr>
-        <w:pStyle w:val="Titre3"/>
-      </w:pPr>
-      <w:bookmarkStart w:id="31" w:name="_Toc8656244"/>
-      <w:r>
-        <w:t>4.2.1</w:t>
-      </w:r>
-      <w:r>
-        <w:t xml:space="preserve"> Modèle conceptuel proposé</w:t>
-      </w:r>
-      <w:bookmarkEnd w:id="31"/>
-    </w:p>
-    <w:p>
       <w:r>
         <w:pict>
-          <v:shape id="_x0000_i1044" type="#_x0000_t75" style="width:453.45pt;height:174.6pt">
+          <v:shape id="_x0000_i1041" type="#_x0000_t75" style="width:453.3pt;height:174.55pt">
             <v:imagedata r:id="rId26" o:title="Capture"/>
           </v:shape>
         </w:pict>
@@ -18348,16 +18302,10 @@
         <w:rPr>
           <w:rStyle w:val="Emphaseple"/>
         </w:rPr>
-        <w:t xml:space="preserve">Figure … : Modèle conceptuel </w:t>
-      </w:r>
-      <w:proofErr w:type="gramStart"/>
-      <w:r>
-        <w:rPr>
-          <w:rStyle w:val="Emphaseple"/>
-        </w:rPr>
-        <w:t>proposé</w:t>
-      </w:r>
-      <w:proofErr w:type="gramEnd"/>
+        <w:t>Figure … : Modèle conceptuel proposé</w:t>
+      </w:r>
+      <w:bookmarkStart w:id="31" w:name="_GoBack"/>
+      <w:bookmarkEnd w:id="31"/>
     </w:p>
     <w:p>
       <w:pPr>
@@ -18375,7 +18323,7 @@
       </w:pPr>
       <w:r>
         <w:pict>
-          <v:shape id="_x0000_i1043" type="#_x0000_t75" style="width:389.35pt;height:410.6pt">
+          <v:shape id="_x0000_i1042" type="#_x0000_t75" style="width:389.4pt;height:410.7pt">
             <v:imagedata r:id="rId27" o:title="ModelConceptuel"/>
           </v:shape>
         </w:pict>
@@ -18415,7 +18363,7 @@
       </w:pPr>
       <w:r>
         <w:pict>
-          <v:shape id="_x0000_i1041" type="#_x0000_t75" style="width:453.2pt;height:408.8pt">
+          <v:shape id="_x0000_i1043" type="#_x0000_t75" style="width:453.3pt;height:408.95pt">
             <v:imagedata r:id="rId28" o:title="ModelPhysique"/>
           </v:shape>
         </w:pict>
@@ -18634,6 +18582,7 @@
         <w:docPartUnique/>
       </w:docPartObj>
     </w:sdtPr>
+    <w:sdtEndPr/>
     <w:sdtContent>
       <w:sdt>
         <w:sdtPr>
@@ -18643,6 +18592,7 @@
             <w:docPartUnique/>
           </w:docPartObj>
         </w:sdtPr>
+        <w:sdtEndPr/>
         <w:sdtContent>
           <w:p>
             <w:pPr>
@@ -18686,7 +18636,7 @@
                 <w:bCs/>
                 <w:noProof/>
               </w:rPr>
-              <w:t>18</w:t>
+              <w:t>16</w:t>
             </w:r>
             <w:r>
               <w:rPr>
@@ -18815,7 +18765,7 @@
 <w:numbering xmlns:wpc="http://schemas.microsoft.com/office/word/2010/wordprocessingCanvas" xmlns:cx="http://schemas.microsoft.com/office/drawing/2014/chartex" xmlns:mc="http://schemas.openxmlformats.org/markup-compatibility/2006" xmlns:o="urn:schemas-microsoft-com:office:office" xmlns:r="http://schemas.openxmlformats.org/officeDocument/2006/relationships" xmlns:m="http://schemas.openxmlformats.org/officeDocument/2006/math" xmlns:v="urn:schemas-microsoft-com:vml" xmlns:wp14="http://schemas.microsoft.com/office/word/2010/wordprocessingDrawing" xmlns:wp="http://schemas.openxmlformats.org/drawingml/2006/wordprocessingDrawing" xmlns:w10="urn:schemas-microsoft-com:office:word" xmlns:w="http://schemas.openxmlformats.org/wordprocessingml/2006/main" xmlns:w14="http://schemas.microsoft.com/office/word/2010/wordml" xmlns:w15="http://schemas.microsoft.com/office/word/2012/wordml" xmlns:w16se="http://schemas.microsoft.com/office/word/2015/wordml/symex" xmlns:wpg="http://schemas.microsoft.com/office/word/2010/wordprocessingGroup" xmlns:wpi="http://schemas.microsoft.com/office/word/2010/wordprocessingInk" xmlns:wne="http://schemas.microsoft.com/office/word/2006/wordml" xmlns:wps="http://schemas.microsoft.com/office/word/2010/wordprocessingShape" mc:Ignorable="w14 w15 w16se wp14">
   <w:numPicBullet w:numPicBulletId="0">
     <w:pict>
-      <v:shapetype w14:anchorId="307F5232" id="_x0000_t75" coordsize="21600,21600" o:spt="75" o:preferrelative="t" path="m@4@5l@4@11@9@11@9@5xe" filled="f" stroked="f">
+      <v:shapetype id="_x0000_t75" coordsize="21600,21600" o:spt="75" o:preferrelative="t" path="m@4@5l@4@11@9@11@9@5xe" filled="f" stroked="f">
         <v:stroke joinstyle="miter"/>
         <v:formulas>
           <v:f eqn="if lineDrawn pixelLineWidth 0"/>
@@ -18834,7 +18784,7 @@
         <v:path o:extrusionok="f" gradientshapeok="t" o:connecttype="rect"/>
         <o:lock v:ext="edit" aspectratio="t"/>
       </v:shapetype>
-      <v:shape id="_x0000_i1043" type="#_x0000_t75" style="width:23.85pt;height:33.55pt;visibility:visible;mso-wrap-style:square" o:bullet="t">
+      <v:shape id="_x0000_i1028" type="#_x0000_t75" style="width:23.85pt;height:33.55pt;visibility:visible;mso-wrap-style:square" o:bullet="t">
         <v:imagedata r:id="rId1" o:title=""/>
       </v:shape>
     </w:pict>
@@ -20343,6 +20293,7 @@
     <w:rsid w:val="008F3DA9"/>
     <w:rsid w:val="00BA685F"/>
     <w:rsid w:val="00C63BDE"/>
+    <w:rsid w:val="00E466A0"/>
     <w:rsid w:val="00E54DAA"/>
   </w:rsids>
   <m:mathPr>
@@ -21090,7 +21041,7 @@
 </file>
 
 <file path=customXml/itemProps2.xml><?xml version="1.0" encoding="utf-8"?>
-<ds:datastoreItem xmlns:ds="http://schemas.openxmlformats.org/officeDocument/2006/customXml" ds:itemID="{EC6DE08B-4530-474B-8A47-D9168DFEDF69}">
+<ds:datastoreItem xmlns:ds="http://schemas.openxmlformats.org/officeDocument/2006/customXml" ds:itemID="{5BDEC30A-9E57-4862-9BD9-3382213EBE87}">
   <ds:schemaRefs>
     <ds:schemaRef ds:uri="http://schemas.openxmlformats.org/officeDocument/2006/bibliography"/>
   </ds:schemaRefs>

</xml_diff>